<commit_message>
Changed requirements file to generic installation file
</commit_message>
<xml_diff>
--- a/Doc/Requirements.docx
+++ b/Doc/Requirements.docx
@@ -25,8 +25,8 @@
           <w:szCs w:val="72"/>
         </w:rPr>
       </w:pPr>
-      <w:bookmarkStart w:id="2" w:name="_Toc1343848055"/>
-      <w:bookmarkStart w:id="3" w:name="_Toc1547271561"/>
+      <w:bookmarkStart w:id="2" w:name="_Toc1547271561"/>
+      <w:bookmarkStart w:id="3" w:name="_Toc1343848055"/>
       <w:r>
         <w:rPr>
           <w:sz w:val="72"/>
@@ -72,17 +72,15 @@
           <w:szCs w:val="52"/>
         </w:rPr>
       </w:pPr>
-      <w:bookmarkStart w:id="4" w:name="_Toc1348431002"/>
-      <w:bookmarkStart w:id="5" w:name="_Toc849451420"/>
+      <w:bookmarkStart w:id="4" w:name="_Toc414014468"/>
+      <w:bookmarkStart w:id="5" w:name="_Toc205203860"/>
       <w:r>
         <w:rPr>
           <w:sz w:val="52"/>
           <w:szCs w:val="52"/>
         </w:rPr>
-        <w:t>Software &amp; Hardware</w:t>
-      </w:r>
-      <w:bookmarkEnd w:id="4"/>
-      <w:bookmarkEnd w:id="5"/>
+        <w:t>Installation guide</w:t>
+      </w:r>
     </w:p>
     <w:p>
       <w:pPr>
@@ -90,18 +88,37 @@
         <w:wordWrap w:val="0"/>
         <w:jc w:val="right"/>
         <w:rPr>
-          <w:sz w:val="52"/>
-          <w:szCs w:val="52"/>
-        </w:rPr>
-      </w:pPr>
-      <w:bookmarkStart w:id="6" w:name="_Toc462909987"/>
-      <w:bookmarkStart w:id="7" w:name="_Toc341652927"/>
-      <w:r>
-        <w:rPr>
-          <w:sz w:val="52"/>
-          <w:szCs w:val="52"/>
-        </w:rPr>
-        <w:t>requirements</w:t>
+          <w:sz w:val="28"/>
+          <w:szCs w:val="28"/>
+        </w:rPr>
+      </w:pPr>
+      <w:r>
+        <w:rPr>
+          <w:sz w:val="28"/>
+          <w:szCs w:val="28"/>
+        </w:rPr>
+        <w:t>Seiji SCHOCH</w:t>
+      </w:r>
+      <w:bookmarkEnd w:id="4"/>
+      <w:bookmarkEnd w:id="5"/>
+    </w:p>
+    <w:p>
+      <w:pPr>
+        <w:pStyle w:val="2"/>
+        <w:jc w:val="right"/>
+        <w:rPr>
+          <w:sz w:val="28"/>
+          <w:szCs w:val="28"/>
+        </w:rPr>
+      </w:pPr>
+      <w:bookmarkStart w:id="6" w:name="_Toc984019860"/>
+      <w:bookmarkStart w:id="7" w:name="_Toc1877166528"/>
+      <w:r>
+        <w:rPr>
+          <w:sz w:val="28"/>
+          <w:szCs w:val="28"/>
+        </w:rPr>
+        <w:t>October 15th 2018</w:t>
       </w:r>
       <w:bookmarkEnd w:id="6"/>
       <w:bookmarkEnd w:id="7"/>
@@ -109,462 +126,928 @@
     <w:p>
       <w:pPr>
         <w:pStyle w:val="2"/>
-        <w:wordWrap w:val="0"/>
         <w:jc w:val="right"/>
         <w:rPr>
           <w:sz w:val="28"/>
           <w:szCs w:val="28"/>
         </w:rPr>
       </w:pPr>
-      <w:bookmarkStart w:id="8" w:name="_Toc414014468"/>
-      <w:bookmarkStart w:id="9" w:name="_Toc205203860"/>
+      <w:bookmarkStart w:id="8" w:name="_Toc327620009"/>
+      <w:bookmarkStart w:id="9" w:name="_Toc139775434"/>
       <w:r>
         <w:rPr>
           <w:sz w:val="28"/>
           <w:szCs w:val="28"/>
         </w:rPr>
-        <w:t>Seiji SCHOCH</w:t>
-      </w:r>
+        <w:t>Document version 0.1</w:t>
+      </w:r>
+      <w:bookmarkEnd w:id="0"/>
+      <w:bookmarkEnd w:id="1"/>
       <w:bookmarkEnd w:id="8"/>
       <w:bookmarkEnd w:id="9"/>
     </w:p>
     <w:p>
       <w:pPr>
-        <w:pStyle w:val="2"/>
-        <w:jc w:val="right"/>
         <w:rPr>
           <w:sz w:val="28"/>
           <w:szCs w:val="28"/>
         </w:rPr>
       </w:pPr>
-      <w:bookmarkStart w:id="10" w:name="_Toc984019860"/>
-      <w:bookmarkStart w:id="11" w:name="_Toc1877166528"/>
-      <w:r>
+    </w:p>
+    <w:p>
+      <w:pPr>
         <w:rPr>
           <w:sz w:val="28"/>
           <w:szCs w:val="28"/>
         </w:rPr>
-        <w:t xml:space="preserve">October 15th </w:t>
-      </w:r>
-      <w:r>
-        <w:rPr>
-          <w:sz w:val="28"/>
-          <w:szCs w:val="28"/>
-        </w:rPr>
-        <w:t>2018</w:t>
-      </w:r>
+      </w:pPr>
+    </w:p>
+    <w:p>
+      <w:pPr>
+        <w:rPr>
+          <w:rFonts w:hint="default"/>
+        </w:rPr>
+      </w:pPr>
+    </w:p>
+    <w:p>
+      <w:pPr>
+        <w:rPr>
+          <w:rFonts w:hint="default"/>
+        </w:rPr>
+      </w:pPr>
+    </w:p>
+    <w:p>
+      <w:pPr>
+        <w:pStyle w:val="2"/>
+        <w:rPr>
+          <w:rFonts w:hint="default"/>
+        </w:rPr>
+      </w:pPr>
+      <w:r>
+        <w:rPr>
+          <w:rFonts w:hint="default"/>
+        </w:rPr>
+        <w:t>Purpose</w:t>
+      </w:r>
+    </w:p>
+    <w:p>
+      <w:pPr>
+        <w:rPr>
+          <w:rFonts w:hint="default"/>
+        </w:rPr>
+      </w:pPr>
+      <w:r>
+        <w:rPr>
+          <w:rFonts w:hint="default"/>
+        </w:rPr>
+        <w:t xml:space="preserve">This present document describes the </w:t>
+      </w:r>
+      <w:r>
+        <w:rPr>
+          <w:rFonts w:hint="default"/>
+        </w:rPr>
+        <w:t>installation steps to prepare your server to host Hadoop services</w:t>
+      </w:r>
+      <w:r>
+        <w:rPr>
+          <w:rFonts w:hint="default"/>
+        </w:rPr>
+        <w:t xml:space="preserve">. This document relies heavily on the Apache Ambari documentation found </w:t>
+      </w:r>
+      <w:r>
+        <w:rPr>
+          <w:rFonts w:hint="default"/>
+        </w:rPr>
+        <w:fldChar w:fldCharType="begin"/>
+      </w:r>
+      <w:r>
+        <w:rPr>
+          <w:rFonts w:hint="default"/>
+        </w:rPr>
+        <w:instrText xml:space="preserve"> HYPERLINK "https://docs.hortonworks.com/HDPDocuments/Ambari-2.7.1.0/bk_ambari-installation/content/ch_Getting_Ready.html" </w:instrText>
+      </w:r>
+      <w:r>
+        <w:rPr>
+          <w:rFonts w:hint="default"/>
+        </w:rPr>
+        <w:fldChar w:fldCharType="separate"/>
+      </w:r>
+      <w:r>
+        <w:rPr>
+          <w:rStyle w:val="20"/>
+          <w:rFonts w:hint="default"/>
+        </w:rPr>
+        <w:t>here</w:t>
+      </w:r>
+      <w:r>
+        <w:rPr>
+          <w:rFonts w:hint="default"/>
+        </w:rPr>
+        <w:fldChar w:fldCharType="end"/>
+      </w:r>
+      <w:r>
+        <w:rPr>
+          <w:rFonts w:hint="default"/>
+        </w:rPr>
+        <w:t>.</w:t>
+      </w:r>
+    </w:p>
+    <w:p>
+      <w:pPr>
+        <w:rPr>
+          <w:rFonts w:hint="default"/>
+        </w:rPr>
+      </w:pPr>
+    </w:p>
+    <w:p>
+      <w:pPr>
+        <w:pStyle w:val="2"/>
+        <w:rPr>
+          <w:rFonts w:hint="default"/>
+        </w:rPr>
+      </w:pPr>
+      <w:r>
+        <w:rPr>
+          <w:rFonts w:hint="default"/>
+        </w:rPr>
+        <w:t>Technical Stack</w:t>
+      </w:r>
+    </w:p>
+    <w:p>
+      <w:pPr>
+        <w:rPr>
+          <w:rFonts w:hint="default"/>
+        </w:rPr>
+      </w:pPr>
+      <w:r>
+        <w:rPr>
+          <w:rFonts w:hint="default"/>
+        </w:rPr>
+        <w:t xml:space="preserve">We will be using the Hortonworks distribution of Hadoop : </w:t>
+      </w:r>
+      <w:r>
+        <w:rPr>
+          <w:rFonts w:hint="default"/>
+        </w:rPr>
+        <w:fldChar w:fldCharType="begin"/>
+      </w:r>
+      <w:r>
+        <w:rPr>
+          <w:rFonts w:hint="default"/>
+        </w:rPr>
+        <w:instrText xml:space="preserve"> HYPERLINK "https://fr.hortonworks.com/products/data-platforms/hdp/" </w:instrText>
+      </w:r>
+      <w:r>
+        <w:rPr>
+          <w:rFonts w:hint="default"/>
+        </w:rPr>
+        <w:fldChar w:fldCharType="separate"/>
+      </w:r>
+      <w:r>
+        <w:rPr>
+          <w:rStyle w:val="20"/>
+          <w:rFonts w:hint="default"/>
+        </w:rPr>
+        <w:t>HDP</w:t>
+      </w:r>
+      <w:r>
+        <w:rPr>
+          <w:rFonts w:hint="default"/>
+        </w:rPr>
+        <w:fldChar w:fldCharType="end"/>
+      </w:r>
+    </w:p>
+    <w:p>
+      <w:pPr>
+        <w:rPr>
+          <w:rFonts w:hint="default"/>
+        </w:rPr>
+      </w:pPr>
+    </w:p>
+    <w:p>
+      <w:pPr>
+        <w:rPr>
+          <w:rFonts w:hint="default"/>
+        </w:rPr>
+      </w:pPr>
+      <w:r>
+        <w:rPr>
+          <w:rFonts w:hint="default"/>
+        </w:rPr>
+        <w:t>As of today, we will use HDP 3.0</w:t>
+      </w:r>
+    </w:p>
+    <w:p>
+      <w:pPr>
+        <w:rPr>
+          <w:rFonts w:hint="default"/>
+        </w:rPr>
+      </w:pPr>
+    </w:p>
+    <w:p>
+      <w:pPr>
+        <w:pStyle w:val="2"/>
+        <w:rPr>
+          <w:rFonts w:hint="default"/>
+        </w:rPr>
+      </w:pPr>
+      <w:r>
+        <w:rPr>
+          <w:rFonts w:hint="default"/>
+        </w:rPr>
+        <w:t>Hardware requirements</w:t>
+      </w:r>
+    </w:p>
+    <w:p>
+      <w:pPr>
+        <w:rPr>
+          <w:rFonts w:hint="default"/>
+        </w:rPr>
+      </w:pPr>
+      <w:r>
+        <w:rPr>
+          <w:rFonts w:hint="default"/>
+        </w:rPr>
+        <w:t xml:space="preserve">The condition to join the project is to contribute a dedicate server with at least 4 cores, 16Go RAM and 1To HDD. Kimsufi provides such servers for a low cost </w:t>
+      </w:r>
+      <w:r>
+        <w:rPr>
+          <w:rFonts w:hint="default"/>
+        </w:rPr>
+        <w:fldChar w:fldCharType="begin"/>
+      </w:r>
+      <w:r>
+        <w:rPr>
+          <w:rFonts w:hint="default"/>
+        </w:rPr>
+        <w:instrText xml:space="preserve"> HYPERLINK "https://www.kimsufi.com/fr/serveurs.xml" </w:instrText>
+      </w:r>
+      <w:r>
+        <w:rPr>
+          <w:rFonts w:hint="default"/>
+        </w:rPr>
+        <w:fldChar w:fldCharType="separate"/>
+      </w:r>
+      <w:r>
+        <w:rPr>
+          <w:rStyle w:val="20"/>
+          <w:rFonts w:hint="default"/>
+        </w:rPr>
+        <w:t>here</w:t>
+      </w:r>
+      <w:r>
+        <w:rPr>
+          <w:rFonts w:hint="default"/>
+        </w:rPr>
+        <w:fldChar w:fldCharType="end"/>
+      </w:r>
+      <w:r>
+        <w:rPr>
+          <w:rFonts w:hint="default"/>
+        </w:rPr>
+        <w:t>. We suggest one of the three following offers : KS-10, KS-11 or KS-12.</w:t>
+      </w:r>
+    </w:p>
+    <w:p>
+      <w:pPr>
+        <w:rPr>
+          <w:rFonts w:hint="default"/>
+        </w:rPr>
+      </w:pPr>
+    </w:p>
+    <w:p>
+      <w:pPr>
+        <w:pStyle w:val="2"/>
+        <w:rPr>
+          <w:rFonts w:hint="default"/>
+        </w:rPr>
+      </w:pPr>
+      <w:r>
+        <w:rPr>
+          <w:rFonts w:hint="default"/>
+        </w:rPr>
+        <w:t>Software requirements</w:t>
+      </w:r>
+    </w:p>
+    <w:p>
+      <w:pPr>
+        <w:pStyle w:val="4"/>
+        <w:rPr>
+          <w:rFonts w:hint="default"/>
+        </w:rPr>
+      </w:pPr>
+      <w:r>
+        <w:rPr>
+          <w:rFonts w:hint="default"/>
+        </w:rPr>
+        <w:t>Operating system</w:t>
+      </w:r>
+    </w:p>
+    <w:p>
+      <w:pPr>
+        <w:rPr>
+          <w:rFonts w:hint="default"/>
+        </w:rPr>
+      </w:pPr>
+      <w:r>
+        <w:rPr>
+          <w:rFonts w:hint="default"/>
+        </w:rPr>
+        <w:t>You are required to have a CentOS 7 distribution running on the server. We have chosen to limit the OS choice to avoid the complexity of having a multi-OS cluster.</w:t>
+      </w:r>
+    </w:p>
+    <w:p>
+      <w:pPr>
+        <w:pStyle w:val="4"/>
+        <w:rPr>
+          <w:rFonts w:hint="default"/>
+        </w:rPr>
+      </w:pPr>
+      <w:r>
+        <w:rPr>
+          <w:rFonts w:hint="default"/>
+        </w:rPr>
+        <w:t>Software</w:t>
+      </w:r>
+    </w:p>
+    <w:p>
+      <w:pPr>
+        <w:rPr>
+          <w:rFonts w:hint="default"/>
+          <w:b/>
+          <w:bCs/>
+        </w:rPr>
+      </w:pPr>
+      <w:r>
+        <w:rPr>
+          <w:rFonts w:hint="default"/>
+        </w:rPr>
+        <w:t>The installation script will install</w:t>
+      </w:r>
+      <w:r>
+        <w:rPr>
+          <w:rFonts w:hint="default"/>
+        </w:rPr>
+        <w:t xml:space="preserve"> the following software on your server :</w:t>
+      </w:r>
+      <w:r>
+        <w:rPr>
+          <w:rFonts w:hint="default"/>
+        </w:rPr>
+        <w:t xml:space="preserve"> </w:t>
+      </w:r>
+      <w:r>
+        <w:rPr>
+          <w:rFonts w:hint="default"/>
+          <w:b/>
+          <w:bCs/>
+        </w:rPr>
+        <w:t>scp, curl, unzip, tar, wget, openssl, python27, ntp.</w:t>
+      </w:r>
+    </w:p>
+    <w:p>
+      <w:pPr>
+        <w:rPr>
+          <w:rFonts w:hint="default"/>
+          <w:b/>
+          <w:bCs/>
+        </w:rPr>
+      </w:pPr>
+    </w:p>
+    <w:p>
+      <w:pPr>
+        <w:rPr>
+          <w:rFonts w:hint="default"/>
+          <w:b w:val="0"/>
+          <w:bCs w:val="0"/>
+        </w:rPr>
+      </w:pPr>
+      <w:r>
+        <w:rPr>
+          <w:rFonts w:hint="default"/>
+          <w:b w:val="0"/>
+          <w:bCs w:val="0"/>
+        </w:rPr>
+        <w:br w:type="page"/>
+      </w:r>
+    </w:p>
+    <w:p>
+      <w:pPr>
+        <w:rPr>
+          <w:rFonts w:hint="default"/>
+          <w:b w:val="0"/>
+          <w:bCs w:val="0"/>
+        </w:rPr>
+      </w:pPr>
+      <w:r>
+        <w:rPr>
+          <w:rFonts w:hint="default"/>
+          <w:b w:val="0"/>
+          <w:bCs w:val="0"/>
+        </w:rPr>
+        <w:t>Once the host is ready for ambari, various Hadoop services will be installed on your server, depending on the current needs for the cluster. This may include :</w:t>
+      </w:r>
+    </w:p>
+    <w:p>
+      <w:pPr>
+        <w:numPr>
+          <w:ilvl w:val="0"/>
+          <w:numId w:val="1"/>
+        </w:numPr>
+        <w:tabs>
+          <w:tab w:val="left" w:pos="420"/>
+        </w:tabs>
+        <w:ind w:left="420" w:leftChars="0" w:hanging="420" w:firstLineChars="0"/>
+        <w:rPr>
+          <w:rFonts w:hint="default"/>
+          <w:b w:val="0"/>
+          <w:bCs w:val="0"/>
+        </w:rPr>
+      </w:pPr>
+      <w:r>
+        <w:rPr>
+          <w:rFonts w:hint="default"/>
+          <w:b w:val="0"/>
+          <w:bCs w:val="0"/>
+        </w:rPr>
+        <w:t>Apache Ranger</w:t>
+      </w:r>
+    </w:p>
+    <w:p>
+      <w:pPr>
+        <w:numPr>
+          <w:ilvl w:val="0"/>
+          <w:numId w:val="1"/>
+        </w:numPr>
+        <w:tabs>
+          <w:tab w:val="left" w:pos="420"/>
+        </w:tabs>
+        <w:ind w:left="420" w:leftChars="0" w:hanging="420" w:firstLineChars="0"/>
+        <w:rPr>
+          <w:rFonts w:hint="default"/>
+          <w:b w:val="0"/>
+          <w:bCs w:val="0"/>
+        </w:rPr>
+      </w:pPr>
+      <w:r>
+        <w:rPr>
+          <w:rFonts w:hint="default"/>
+          <w:b w:val="0"/>
+          <w:bCs w:val="0"/>
+        </w:rPr>
+        <w:t>Apache KNOX</w:t>
+      </w:r>
+    </w:p>
+    <w:p>
+      <w:pPr>
+        <w:numPr>
+          <w:ilvl w:val="0"/>
+          <w:numId w:val="1"/>
+        </w:numPr>
+        <w:tabs>
+          <w:tab w:val="left" w:pos="420"/>
+        </w:tabs>
+        <w:ind w:left="420" w:leftChars="0" w:hanging="420" w:firstLineChars="0"/>
+        <w:rPr>
+          <w:rFonts w:hint="default"/>
+          <w:b w:val="0"/>
+          <w:bCs w:val="0"/>
+        </w:rPr>
+      </w:pPr>
+      <w:r>
+        <w:rPr>
+          <w:rFonts w:hint="default"/>
+          <w:b w:val="0"/>
+          <w:bCs w:val="0"/>
+        </w:rPr>
+        <w:t>Apache Atlas</w:t>
+      </w:r>
+    </w:p>
+    <w:p>
+      <w:pPr>
+        <w:numPr>
+          <w:ilvl w:val="0"/>
+          <w:numId w:val="1"/>
+        </w:numPr>
+        <w:tabs>
+          <w:tab w:val="left" w:pos="420"/>
+        </w:tabs>
+        <w:ind w:left="420" w:leftChars="0" w:hanging="420" w:firstLineChars="0"/>
+        <w:rPr>
+          <w:rFonts w:hint="default"/>
+          <w:b w:val="0"/>
+          <w:bCs w:val="0"/>
+        </w:rPr>
+      </w:pPr>
+      <w:r>
+        <w:rPr>
+          <w:rFonts w:hint="default"/>
+          <w:b w:val="0"/>
+          <w:bCs w:val="0"/>
+        </w:rPr>
+        <w:t>HDFS</w:t>
+      </w:r>
+    </w:p>
+    <w:p>
+      <w:pPr>
+        <w:numPr>
+          <w:ilvl w:val="0"/>
+          <w:numId w:val="1"/>
+        </w:numPr>
+        <w:tabs>
+          <w:tab w:val="left" w:pos="420"/>
+        </w:tabs>
+        <w:ind w:left="420" w:leftChars="0" w:hanging="420" w:firstLineChars="0"/>
+        <w:rPr>
+          <w:rFonts w:hint="default"/>
+          <w:b w:val="0"/>
+          <w:bCs w:val="0"/>
+        </w:rPr>
+      </w:pPr>
+      <w:r>
+        <w:rPr>
+          <w:rFonts w:hint="default"/>
+          <w:b w:val="0"/>
+          <w:bCs w:val="0"/>
+        </w:rPr>
+        <w:t>YARN</w:t>
+      </w:r>
+    </w:p>
+    <w:p>
+      <w:pPr>
+        <w:numPr>
+          <w:ilvl w:val="0"/>
+          <w:numId w:val="1"/>
+        </w:numPr>
+        <w:tabs>
+          <w:tab w:val="left" w:pos="420"/>
+        </w:tabs>
+        <w:ind w:left="420" w:leftChars="0" w:hanging="420" w:firstLineChars="0"/>
+        <w:rPr>
+          <w:rFonts w:hint="default"/>
+          <w:b w:val="0"/>
+          <w:bCs w:val="0"/>
+        </w:rPr>
+      </w:pPr>
+      <w:r>
+        <w:rPr>
+          <w:rFonts w:hint="default"/>
+          <w:b w:val="0"/>
+          <w:bCs w:val="0"/>
+        </w:rPr>
+        <w:t>HIVE</w:t>
+      </w:r>
+    </w:p>
+    <w:p>
+      <w:pPr>
+        <w:numPr>
+          <w:ilvl w:val="0"/>
+          <w:numId w:val="1"/>
+        </w:numPr>
+        <w:tabs>
+          <w:tab w:val="left" w:pos="420"/>
+        </w:tabs>
+        <w:ind w:left="420" w:leftChars="0" w:hanging="420" w:firstLineChars="0"/>
+        <w:rPr>
+          <w:rFonts w:hint="default"/>
+          <w:b w:val="0"/>
+          <w:bCs w:val="0"/>
+        </w:rPr>
+      </w:pPr>
+      <w:r>
+        <w:rPr>
+          <w:rFonts w:hint="default"/>
+          <w:b w:val="0"/>
+          <w:bCs w:val="0"/>
+        </w:rPr>
+        <w:t>Druid</w:t>
+      </w:r>
+    </w:p>
+    <w:p>
+      <w:pPr>
+        <w:numPr>
+          <w:ilvl w:val="0"/>
+          <w:numId w:val="1"/>
+        </w:numPr>
+        <w:tabs>
+          <w:tab w:val="left" w:pos="420"/>
+        </w:tabs>
+        <w:ind w:left="420" w:leftChars="0" w:hanging="420" w:firstLineChars="0"/>
+        <w:rPr>
+          <w:rFonts w:hint="default"/>
+          <w:b w:val="0"/>
+          <w:bCs w:val="0"/>
+        </w:rPr>
+      </w:pPr>
+      <w:r>
+        <w:rPr>
+          <w:rFonts w:hint="default"/>
+          <w:b w:val="0"/>
+          <w:bCs w:val="0"/>
+        </w:rPr>
+        <w:t>Apache Zeppelin</w:t>
+      </w:r>
+    </w:p>
+    <w:p>
+      <w:pPr>
+        <w:numPr>
+          <w:ilvl w:val="0"/>
+          <w:numId w:val="1"/>
+        </w:numPr>
+        <w:tabs>
+          <w:tab w:val="left" w:pos="420"/>
+        </w:tabs>
+        <w:ind w:left="420" w:leftChars="0" w:hanging="420" w:firstLineChars="0"/>
+        <w:rPr>
+          <w:rFonts w:hint="default"/>
+          <w:b w:val="0"/>
+          <w:bCs w:val="0"/>
+        </w:rPr>
+      </w:pPr>
+      <w:r>
+        <w:rPr>
+          <w:rFonts w:hint="default"/>
+          <w:b w:val="0"/>
+          <w:bCs w:val="0"/>
+        </w:rPr>
+        <w:t>Apache Spark</w:t>
+      </w:r>
+    </w:p>
+    <w:p>
+      <w:pPr>
+        <w:numPr>
+          <w:ilvl w:val="0"/>
+          <w:numId w:val="1"/>
+        </w:numPr>
+        <w:tabs>
+          <w:tab w:val="left" w:pos="420"/>
+        </w:tabs>
+        <w:ind w:left="420" w:leftChars="0" w:hanging="420" w:firstLineChars="0"/>
+        <w:rPr>
+          <w:rFonts w:hint="default"/>
+          <w:b w:val="0"/>
+          <w:bCs w:val="0"/>
+        </w:rPr>
+      </w:pPr>
+      <w:r>
+        <w:rPr>
+          <w:rFonts w:hint="default"/>
+          <w:b w:val="0"/>
+          <w:bCs w:val="0"/>
+        </w:rPr>
+        <w:t>TensorFlow</w:t>
+      </w:r>
+    </w:p>
+    <w:p>
+      <w:pPr>
+        <w:numPr>
+          <w:ilvl w:val="0"/>
+          <w:numId w:val="1"/>
+        </w:numPr>
+        <w:tabs>
+          <w:tab w:val="left" w:pos="420"/>
+        </w:tabs>
+        <w:ind w:left="420" w:leftChars="0" w:hanging="420" w:firstLineChars="0"/>
+        <w:rPr>
+          <w:rFonts w:hint="default"/>
+          <w:b w:val="0"/>
+          <w:bCs w:val="0"/>
+        </w:rPr>
+      </w:pPr>
+      <w:r>
+        <w:rPr>
+          <w:rFonts w:hint="default"/>
+          <w:b w:val="0"/>
+          <w:bCs w:val="0"/>
+        </w:rPr>
+        <w:t>Apache Karka</w:t>
+      </w:r>
+    </w:p>
+    <w:p>
+      <w:pPr>
+        <w:numPr>
+          <w:ilvl w:val="0"/>
+          <w:numId w:val="1"/>
+        </w:numPr>
+        <w:tabs>
+          <w:tab w:val="left" w:pos="420"/>
+        </w:tabs>
+        <w:ind w:left="420" w:leftChars="0" w:hanging="420" w:firstLineChars="0"/>
+        <w:rPr>
+          <w:rFonts w:hint="default"/>
+          <w:b w:val="0"/>
+          <w:bCs w:val="0"/>
+        </w:rPr>
+      </w:pPr>
+      <w:r>
+        <w:rPr>
+          <w:rFonts w:hint="default"/>
+          <w:b w:val="0"/>
+          <w:bCs w:val="0"/>
+        </w:rPr>
+        <w:t>Apache Storm</w:t>
+      </w:r>
+    </w:p>
+    <w:p>
+      <w:pPr>
+        <w:numPr>
+          <w:ilvl w:val="0"/>
+          <w:numId w:val="1"/>
+        </w:numPr>
+        <w:tabs>
+          <w:tab w:val="left" w:pos="420"/>
+        </w:tabs>
+        <w:ind w:left="420" w:leftChars="0" w:hanging="420" w:firstLineChars="0"/>
+        <w:rPr>
+          <w:rFonts w:hint="default"/>
+          <w:b w:val="0"/>
+          <w:bCs w:val="0"/>
+        </w:rPr>
+      </w:pPr>
+      <w:r>
+        <w:rPr>
+          <w:rFonts w:hint="default"/>
+          <w:b w:val="0"/>
+          <w:bCs w:val="0"/>
+        </w:rPr>
+        <w:t>Apache Phoenix</w:t>
+      </w:r>
+    </w:p>
+    <w:p>
+      <w:pPr>
+        <w:numPr>
+          <w:ilvl w:val="0"/>
+          <w:numId w:val="1"/>
+        </w:numPr>
+        <w:tabs>
+          <w:tab w:val="left" w:pos="420"/>
+        </w:tabs>
+        <w:ind w:left="420" w:leftChars="0" w:hanging="420" w:firstLineChars="0"/>
+        <w:rPr>
+          <w:rFonts w:hint="default"/>
+          <w:b w:val="0"/>
+          <w:bCs w:val="0"/>
+        </w:rPr>
+      </w:pPr>
+      <w:r>
+        <w:rPr>
+          <w:rFonts w:hint="default"/>
+          <w:b w:val="0"/>
+          <w:bCs w:val="0"/>
+        </w:rPr>
+        <w:t>Apache HBASE</w:t>
+      </w:r>
+    </w:p>
+    <w:p>
+      <w:pPr>
+        <w:numPr>
+          <w:ilvl w:val="0"/>
+          <w:numId w:val="1"/>
+        </w:numPr>
+        <w:tabs>
+          <w:tab w:val="left" w:pos="420"/>
+        </w:tabs>
+        <w:ind w:left="420" w:leftChars="0" w:hanging="420" w:firstLineChars="0"/>
+        <w:rPr>
+          <w:rFonts w:hint="default"/>
+          <w:b w:val="0"/>
+          <w:bCs w:val="0"/>
+        </w:rPr>
+      </w:pPr>
+      <w:r>
+        <w:rPr>
+          <w:rFonts w:hint="default"/>
+          <w:b w:val="0"/>
+          <w:bCs w:val="0"/>
+        </w:rPr>
+        <w:t>Ambari</w:t>
+      </w:r>
+    </w:p>
+    <w:p>
+      <w:pPr>
+        <w:numPr>
+          <w:ilvl w:val="0"/>
+          <w:numId w:val="1"/>
+        </w:numPr>
+        <w:tabs>
+          <w:tab w:val="left" w:pos="420"/>
+        </w:tabs>
+        <w:ind w:left="420" w:leftChars="0" w:hanging="420" w:firstLineChars="0"/>
+        <w:rPr>
+          <w:rFonts w:hint="default"/>
+          <w:b w:val="0"/>
+          <w:bCs w:val="0"/>
+        </w:rPr>
+      </w:pPr>
+      <w:r>
+        <w:rPr>
+          <w:rFonts w:hint="default"/>
+          <w:b w:val="0"/>
+          <w:bCs w:val="0"/>
+        </w:rPr>
+        <w:t>CloudBreak</w:t>
+      </w:r>
+    </w:p>
+    <w:p>
+      <w:pPr/>
+    </w:p>
+    <w:p>
+      <w:pPr>
+        <w:pStyle w:val="2"/>
+      </w:pPr>
+      <w:r>
+        <w:t>Installation</w:t>
+      </w:r>
+      <w:bookmarkStart w:id="10" w:name="_GoBack"/>
       <w:bookmarkEnd w:id="10"/>
-      <w:bookmarkEnd w:id="11"/>
-    </w:p>
-    <w:p>
-      <w:pPr>
-        <w:pStyle w:val="2"/>
-        <w:jc w:val="right"/>
-        <w:rPr>
-          <w:sz w:val="28"/>
-          <w:szCs w:val="28"/>
-        </w:rPr>
-      </w:pPr>
-      <w:bookmarkStart w:id="12" w:name="_Toc139775434"/>
-      <w:bookmarkStart w:id="13" w:name="_Toc327620009"/>
-      <w:r>
-        <w:rPr>
-          <w:sz w:val="28"/>
-          <w:szCs w:val="28"/>
-        </w:rPr>
-        <w:t>Document version 0.1</w:t>
-      </w:r>
-      <w:bookmarkEnd w:id="0"/>
-      <w:bookmarkEnd w:id="1"/>
-      <w:bookmarkEnd w:id="12"/>
-      <w:bookmarkEnd w:id="13"/>
-    </w:p>
-    <w:p>
-      <w:pPr>
-        <w:rPr>
-          <w:sz w:val="28"/>
-          <w:szCs w:val="28"/>
-        </w:rPr>
-      </w:pPr>
-    </w:p>
-    <w:p>
-      <w:pPr>
-        <w:rPr>
-          <w:sz w:val="28"/>
-          <w:szCs w:val="28"/>
-        </w:rPr>
-      </w:pPr>
-    </w:p>
-    <w:p>
-      <w:pPr>
-        <w:rPr>
-          <w:rFonts w:hint="default"/>
-        </w:rPr>
-      </w:pPr>
-    </w:p>
-    <w:p>
-      <w:pPr>
-        <w:rPr>
-          <w:rFonts w:hint="default"/>
-        </w:rPr>
-      </w:pPr>
-    </w:p>
-    <w:p>
-      <w:pPr>
-        <w:pStyle w:val="2"/>
-        <w:rPr>
-          <w:rFonts w:hint="default"/>
-        </w:rPr>
-      </w:pPr>
-      <w:r>
-        <w:rPr>
-          <w:rFonts w:hint="default"/>
-        </w:rPr>
-        <w:t>Purpose</w:t>
-      </w:r>
-    </w:p>
-    <w:p>
-      <w:pPr>
-        <w:rPr>
-          <w:rFonts w:hint="default"/>
-        </w:rPr>
-      </w:pPr>
-      <w:r>
-        <w:rPr>
-          <w:rFonts w:hint="default"/>
-        </w:rPr>
-        <w:t xml:space="preserve">This present document describes the minimal hardware and software requirements to join the Big Data 4 All project. This document relies heavily on the Apache Ambari documentation found </w:t>
-      </w:r>
-      <w:r>
-        <w:rPr>
-          <w:rFonts w:hint="default"/>
-        </w:rPr>
-        <w:fldChar w:fldCharType="begin"/>
-      </w:r>
-      <w:r>
-        <w:rPr>
-          <w:rFonts w:hint="default"/>
-        </w:rPr>
-        <w:instrText xml:space="preserve"> HYPERLINK "https://docs.hortonworks.com/HDPDocuments/Ambari-2.7.1.0/bk_ambari-installation/content/ch_Getting_Ready.html" </w:instrText>
-      </w:r>
-      <w:r>
-        <w:rPr>
-          <w:rFonts w:hint="default"/>
-        </w:rPr>
-        <w:fldChar w:fldCharType="separate"/>
-      </w:r>
-      <w:r>
-        <w:rPr>
-          <w:rStyle w:val="20"/>
-          <w:rFonts w:hint="default"/>
-        </w:rPr>
-        <w:t>here</w:t>
-      </w:r>
-      <w:r>
-        <w:rPr>
-          <w:rFonts w:hint="default"/>
-        </w:rPr>
-        <w:fldChar w:fldCharType="end"/>
-      </w:r>
-      <w:r>
-        <w:rPr>
-          <w:rFonts w:hint="default"/>
-        </w:rPr>
-        <w:t>.</w:t>
-      </w:r>
-    </w:p>
-    <w:p>
-      <w:pPr>
-        <w:rPr>
-          <w:rFonts w:hint="default"/>
-        </w:rPr>
-      </w:pPr>
-    </w:p>
-    <w:p>
-      <w:pPr>
-        <w:pStyle w:val="2"/>
-        <w:rPr>
-          <w:rFonts w:hint="default"/>
-        </w:rPr>
-      </w:pPr>
-      <w:r>
-        <w:rPr>
-          <w:rFonts w:hint="default"/>
-        </w:rPr>
-        <w:t>Technical Stack</w:t>
-      </w:r>
-    </w:p>
-    <w:p>
-      <w:pPr>
-        <w:rPr>
-          <w:rFonts w:hint="default"/>
-        </w:rPr>
-      </w:pPr>
-      <w:r>
-        <w:rPr>
-          <w:rFonts w:hint="default"/>
-        </w:rPr>
-        <w:t xml:space="preserve">We will be using the Hortonworks distribution of Hadoop : </w:t>
-      </w:r>
-      <w:r>
-        <w:rPr>
-          <w:rFonts w:hint="default"/>
-        </w:rPr>
-        <w:fldChar w:fldCharType="begin"/>
-      </w:r>
-      <w:r>
-        <w:rPr>
-          <w:rFonts w:hint="default"/>
-        </w:rPr>
-        <w:instrText xml:space="preserve"> HYPERLINK "https://fr.hortonworks.com/products/data-platforms/hdp/" </w:instrText>
-      </w:r>
-      <w:r>
-        <w:rPr>
-          <w:rFonts w:hint="default"/>
-        </w:rPr>
-        <w:fldChar w:fldCharType="separate"/>
-      </w:r>
-      <w:r>
-        <w:rPr>
-          <w:rStyle w:val="20"/>
-          <w:rFonts w:hint="default"/>
-        </w:rPr>
-        <w:t>HDP</w:t>
-      </w:r>
-      <w:r>
-        <w:rPr>
-          <w:rFonts w:hint="default"/>
-        </w:rPr>
-        <w:fldChar w:fldCharType="end"/>
-      </w:r>
-    </w:p>
-    <w:p>
-      <w:pPr>
-        <w:rPr>
-          <w:rFonts w:hint="default"/>
-        </w:rPr>
-      </w:pPr>
-    </w:p>
-    <w:p>
-      <w:pPr>
-        <w:rPr>
-          <w:rFonts w:hint="default"/>
-        </w:rPr>
-      </w:pPr>
-      <w:r>
-        <w:rPr>
-          <w:rFonts w:hint="default"/>
-        </w:rPr>
-        <w:t>As of today, we will use HDP 3.0</w:t>
-      </w:r>
-    </w:p>
-    <w:p>
-      <w:pPr>
-        <w:rPr>
-          <w:rFonts w:hint="default"/>
-        </w:rPr>
-      </w:pPr>
-    </w:p>
-    <w:p>
-      <w:pPr>
-        <w:pStyle w:val="2"/>
-        <w:rPr>
-          <w:rFonts w:hint="default"/>
-        </w:rPr>
-      </w:pPr>
-      <w:r>
-        <w:rPr>
-          <w:rFonts w:hint="default"/>
-        </w:rPr>
-        <w:t>Hardware requirements</w:t>
-      </w:r>
-    </w:p>
-    <w:p>
-      <w:pPr>
-        <w:rPr>
-          <w:rFonts w:hint="default"/>
-        </w:rPr>
-      </w:pPr>
-      <w:r>
-        <w:rPr>
-          <w:rFonts w:hint="default"/>
-        </w:rPr>
-        <w:t xml:space="preserve">The condition to join the project is to contribute a dedicate server with at least 4 cores, 16Go RAM and 1To HDD. Kimsufi provides such servers for a low cost </w:t>
-      </w:r>
-      <w:r>
-        <w:rPr>
-          <w:rFonts w:hint="default"/>
-        </w:rPr>
-        <w:fldChar w:fldCharType="begin"/>
-      </w:r>
-      <w:r>
-        <w:rPr>
-          <w:rFonts w:hint="default"/>
-        </w:rPr>
-        <w:instrText xml:space="preserve"> HYPERLINK "https://www.kimsufi.com/fr/serveurs.xml" </w:instrText>
-      </w:r>
-      <w:r>
-        <w:rPr>
-          <w:rFonts w:hint="default"/>
-        </w:rPr>
-        <w:fldChar w:fldCharType="separate"/>
-      </w:r>
-      <w:r>
-        <w:rPr>
-          <w:rStyle w:val="20"/>
-          <w:rFonts w:hint="default"/>
-        </w:rPr>
-        <w:t>here</w:t>
-      </w:r>
-      <w:r>
-        <w:rPr>
-          <w:rFonts w:hint="default"/>
-        </w:rPr>
-        <w:fldChar w:fldCharType="end"/>
-      </w:r>
-      <w:r>
-        <w:rPr>
-          <w:rFonts w:hint="default"/>
-        </w:rPr>
-        <w:t>. We suggest one of the three following offers : KS-10, KS-11 or KS-12.</w:t>
-      </w:r>
-    </w:p>
-    <w:p>
-      <w:pPr>
-        <w:rPr>
-          <w:rFonts w:hint="default"/>
-        </w:rPr>
-      </w:pPr>
-    </w:p>
-    <w:p>
-      <w:pPr>
-        <w:pStyle w:val="2"/>
-        <w:rPr>
-          <w:rFonts w:hint="default"/>
-        </w:rPr>
-      </w:pPr>
-      <w:r>
-        <w:rPr>
-          <w:rFonts w:hint="default"/>
-        </w:rPr>
-        <w:t>Software requirements</w:t>
-      </w:r>
-    </w:p>
-    <w:p>
-      <w:pPr>
-        <w:pStyle w:val="4"/>
-        <w:rPr>
-          <w:rFonts w:hint="default"/>
-        </w:rPr>
-      </w:pPr>
-      <w:r>
-        <w:rPr>
-          <w:rFonts w:hint="default"/>
-        </w:rPr>
-        <w:t>Operating system</w:t>
-      </w:r>
-    </w:p>
-    <w:p>
-      <w:pPr>
-        <w:rPr>
-          <w:rFonts w:hint="default"/>
-        </w:rPr>
-      </w:pPr>
-      <w:r>
-        <w:rPr>
-          <w:rFonts w:hint="default"/>
-        </w:rPr>
-        <w:t>You are required to have a CentOS 7 distribution running on the server. We have chosen to limit the OS choice to avoid the complexity of having a multi-OS cluster.</w:t>
-      </w:r>
-    </w:p>
-    <w:p>
-      <w:pPr>
-        <w:pStyle w:val="4"/>
-        <w:rPr>
-          <w:rFonts w:hint="default"/>
-        </w:rPr>
-      </w:pPr>
-      <w:r>
-        <w:rPr>
-          <w:rFonts w:hint="default"/>
-        </w:rPr>
-        <w:t>Software</w:t>
-      </w:r>
-      <w:bookmarkStart w:id="14" w:name="_GoBack"/>
-      <w:bookmarkEnd w:id="14"/>
-    </w:p>
-    <w:p>
-      <w:pPr>
-        <w:rPr>
-          <w:rFonts w:hint="default"/>
-        </w:rPr>
-      </w:pPr>
-      <w:r>
-        <w:rPr>
-          <w:rFonts w:hint="default"/>
-        </w:rPr>
-        <w:t>You will need to install the following software on your server :</w:t>
-      </w:r>
-    </w:p>
-    <w:p>
-      <w:r>
-        <w:drawing>
-          <wp:inline distT="0" distB="0" distL="114300" distR="114300">
-            <wp:extent cx="5267960" cy="2366010"/>
-            <wp:effectExtent l="0" t="0" r="8890" b="15240"/>
-            <wp:docPr id="3" name="Picture 3"/>
-            <wp:cNvGraphicFramePr>
-              <a:graphicFrameLocks xmlns:a="http://schemas.openxmlformats.org/drawingml/2006/main" noChangeAspect="1"/>
-            </wp:cNvGraphicFramePr>
-            <a:graphic xmlns:a="http://schemas.openxmlformats.org/drawingml/2006/main">
-              <a:graphicData uri="http://schemas.openxmlformats.org/drawingml/2006/picture">
-                <pic:pic xmlns:pic="http://schemas.openxmlformats.org/drawingml/2006/picture">
-                  <pic:nvPicPr>
-                    <pic:cNvPr id="3" name="Picture 3"/>
-                    <pic:cNvPicPr>
-                      <a:picLocks noChangeAspect="1"/>
-                    </pic:cNvPicPr>
-                  </pic:nvPicPr>
-                  <pic:blipFill>
-                    <a:blip r:embed="rId7"/>
-                    <a:stretch>
-                      <a:fillRect/>
-                    </a:stretch>
-                  </pic:blipFill>
-                  <pic:spPr>
-                    <a:xfrm>
-                      <a:off x="0" y="0"/>
-                      <a:ext cx="5267960" cy="2366010"/>
-                    </a:xfrm>
-                    <a:prstGeom prst="rect">
-                      <a:avLst/>
-                    </a:prstGeom>
-                    <a:noFill/>
-                    <a:ln w="9525">
-                      <a:noFill/>
-                      <a:miter/>
-                    </a:ln>
-                  </pic:spPr>
-                </pic:pic>
-              </a:graphicData>
-            </a:graphic>
-          </wp:inline>
-        </w:drawing>
-      </w:r>
-    </w:p>
-    <w:p/>
-    <w:p>
-      <w:pPr>
-        <w:rPr>
-          <w:rFonts w:hint="default"/>
-        </w:rPr>
-      </w:pPr>
+    </w:p>
+    <w:p>
+      <w:pPr>
+        <w:rPr>
+          <w:rFonts w:hint="default"/>
+        </w:rPr>
+      </w:pPr>
+      <w:r>
+        <w:t>Move your current directory to the repository</w:t>
+      </w:r>
+      <w:r>
+        <w:rPr>
+          <w:rFonts w:hint="default"/>
+        </w:rPr>
+        <w:t>’s root folder :</w:t>
+      </w:r>
+    </w:p>
+    <w:p>
+      <w:pPr>
+        <w:rPr>
+          <w:rFonts w:hint="default"/>
+        </w:rPr>
+      </w:pPr>
+    </w:p>
+    <w:p>
+      <w:pPr>
+        <w:pStyle w:val="23"/>
+        <w:rPr>
+          <w:rFonts w:hint="default"/>
+        </w:rPr>
+      </w:pPr>
+      <w:r>
+        <w:rPr>
+          <w:rFonts w:hint="default"/>
+        </w:rPr>
+        <w:t>cd path/to/the/repo/bigdata4all/</w:t>
+      </w:r>
+    </w:p>
+    <w:p>
+      <w:pPr>
+        <w:rPr>
+          <w:rFonts w:hint="default"/>
+        </w:rPr>
+      </w:pPr>
+    </w:p>
+    <w:p>
+      <w:pPr>
+        <w:rPr>
+          <w:rFonts w:hint="default"/>
+        </w:rPr>
+      </w:pPr>
+      <w:r>
+        <w:rPr>
+          <w:rFonts w:hint="default"/>
+        </w:rPr>
+        <w:t>Zip the scripts fodler located in Install/script :</w:t>
+      </w:r>
+    </w:p>
+    <w:p>
+      <w:pPr>
+        <w:rPr>
+          <w:rFonts w:hint="default"/>
+        </w:rPr>
+      </w:pPr>
+    </w:p>
+    <w:p>
+      <w:pPr>
+        <w:pStyle w:val="23"/>
+        <w:rPr>
+          <w:rFonts w:hint="default"/>
+        </w:rPr>
+      </w:pPr>
+      <w:r>
+        <w:rPr>
+          <w:rFonts w:hint="default"/>
+        </w:rPr>
+        <w:t>zip -R install.zip Install/script/</w:t>
+      </w:r>
     </w:p>
     <w:p>
       <w:pPr>
         <w:numPr>
+          <w:ilvl w:val="0"/>
           <w:numId w:val="0"/>
         </w:numPr>
+        <w:tabs>
+          <w:tab w:val="clear" w:pos="420"/>
+        </w:tabs>
         <w:ind w:leftChars="0"/>
         <w:rPr>
           <w:rFonts w:hint="default"/>
@@ -573,19 +1056,245 @@
     </w:p>
     <w:p>
       <w:pPr>
-        <w:rPr>
-          <w:rFonts w:hint="default"/>
-        </w:rPr>
-      </w:pPr>
-    </w:p>
-    <w:p>
-      <w:pPr>
-        <w:rPr>
-          <w:rFonts w:hint="default"/>
-          <w:sz w:val="28"/>
-          <w:szCs w:val="28"/>
-        </w:rPr>
-      </w:pPr>
+        <w:numPr>
+          <w:ilvl w:val="0"/>
+          <w:numId w:val="0"/>
+        </w:numPr>
+        <w:tabs>
+          <w:tab w:val="clear" w:pos="420"/>
+        </w:tabs>
+        <w:ind w:leftChars="0"/>
+        <w:rPr>
+          <w:rFonts w:hint="default"/>
+        </w:rPr>
+      </w:pPr>
+      <w:r>
+        <w:rPr>
+          <w:rFonts w:hint="default"/>
+        </w:rPr>
+        <w:t>Send the zip file to your server :</w:t>
+      </w:r>
+    </w:p>
+    <w:p>
+      <w:pPr>
+        <w:numPr>
+          <w:ilvl w:val="0"/>
+          <w:numId w:val="0"/>
+        </w:numPr>
+        <w:tabs>
+          <w:tab w:val="clear" w:pos="420"/>
+        </w:tabs>
+        <w:ind w:leftChars="0"/>
+        <w:rPr>
+          <w:rFonts w:hint="default"/>
+        </w:rPr>
+      </w:pPr>
+    </w:p>
+    <w:p>
+      <w:pPr>
+        <w:pStyle w:val="23"/>
+        <w:rPr>
+          <w:rFonts w:hint="default"/>
+        </w:rPr>
+      </w:pPr>
+      <w:r>
+        <w:rPr>
+          <w:rFonts w:hint="default"/>
+        </w:rPr>
+        <w:t>scp install.zip root@[SERVERIP]:/home/</w:t>
+      </w:r>
+    </w:p>
+    <w:p>
+      <w:pPr>
+        <w:rPr>
+          <w:rFonts w:hint="default"/>
+          <w:sz w:val="21"/>
+          <w:szCs w:val="21"/>
+        </w:rPr>
+      </w:pPr>
+    </w:p>
+    <w:p>
+      <w:pPr>
+        <w:rPr>
+          <w:rFonts w:hint="default"/>
+          <w:sz w:val="21"/>
+          <w:szCs w:val="21"/>
+        </w:rPr>
+      </w:pPr>
+      <w:r>
+        <w:rPr>
+          <w:rFonts w:hint="default"/>
+          <w:sz w:val="21"/>
+          <w:szCs w:val="21"/>
+        </w:rPr>
+        <w:t>Connect to your server :</w:t>
+      </w:r>
+    </w:p>
+    <w:p>
+      <w:pPr>
+        <w:rPr>
+          <w:rFonts w:hint="default"/>
+          <w:sz w:val="21"/>
+          <w:szCs w:val="21"/>
+        </w:rPr>
+      </w:pPr>
+    </w:p>
+    <w:p>
+      <w:pPr>
+        <w:pStyle w:val="23"/>
+        <w:rPr>
+          <w:rFonts w:hint="default"/>
+        </w:rPr>
+      </w:pPr>
+      <w:r>
+        <w:rPr>
+          <w:rFonts w:hint="default"/>
+        </w:rPr>
+        <w:t>ssh root@[SERVERIP]</w:t>
+      </w:r>
+    </w:p>
+    <w:p>
+      <w:pPr>
+        <w:rPr>
+          <w:rFonts w:hint="default"/>
+        </w:rPr>
+      </w:pPr>
+    </w:p>
+    <w:p>
+      <w:pPr>
+        <w:rPr>
+          <w:rFonts w:hint="default"/>
+        </w:rPr>
+      </w:pPr>
+      <w:r>
+        <w:rPr>
+          <w:rFonts w:hint="default"/>
+        </w:rPr>
+        <w:t>Then enter your password (For kimsufi you’ll receive it via mail, check your spam box if you can’t find it)</w:t>
+      </w:r>
+    </w:p>
+    <w:p>
+      <w:pPr>
+        <w:rPr>
+          <w:rFonts w:hint="default"/>
+        </w:rPr>
+      </w:pPr>
+    </w:p>
+    <w:p>
+      <w:pPr>
+        <w:rPr>
+          <w:rFonts w:hint="default"/>
+        </w:rPr>
+      </w:pPr>
+      <w:r>
+        <w:rPr>
+          <w:rFonts w:hint="default"/>
+        </w:rPr>
+        <w:t>Move to your home directory and unzip the install.zip file :</w:t>
+      </w:r>
+    </w:p>
+    <w:p>
+      <w:pPr>
+        <w:rPr>
+          <w:rFonts w:hint="default"/>
+        </w:rPr>
+      </w:pPr>
+    </w:p>
+    <w:p>
+      <w:pPr>
+        <w:pStyle w:val="23"/>
+        <w:rPr>
+          <w:rFonts w:hint="default"/>
+        </w:rPr>
+      </w:pPr>
+      <w:r>
+        <w:rPr>
+          <w:rFonts w:hint="default"/>
+        </w:rPr>
+        <w:t>cd /home</w:t>
+      </w:r>
+    </w:p>
+    <w:p>
+      <w:pPr>
+        <w:pStyle w:val="23"/>
+        <w:rPr>
+          <w:rFonts w:hint="default"/>
+        </w:rPr>
+      </w:pPr>
+      <w:r>
+        <w:rPr>
+          <w:rFonts w:hint="default"/>
+        </w:rPr>
+        <w:t>Unzip install.zip</w:t>
+      </w:r>
+    </w:p>
+    <w:p>
+      <w:pPr>
+        <w:rPr>
+          <w:rFonts w:hint="default"/>
+        </w:rPr>
+      </w:pPr>
+    </w:p>
+    <w:p>
+      <w:pPr>
+        <w:rPr>
+          <w:rFonts w:hint="default"/>
+        </w:rPr>
+      </w:pPr>
+      <w:r>
+        <w:rPr>
+          <w:rFonts w:hint="default"/>
+        </w:rPr>
+        <w:t>Run the install_env_agent.sh script</w:t>
+      </w:r>
+    </w:p>
+    <w:p>
+      <w:pPr>
+        <w:rPr>
+          <w:rFonts w:hint="default"/>
+        </w:rPr>
+      </w:pPr>
+    </w:p>
+    <w:p>
+      <w:pPr>
+        <w:pStyle w:val="23"/>
+        <w:rPr>
+          <w:rFonts w:hint="default"/>
+        </w:rPr>
+      </w:pPr>
+      <w:r>
+        <w:rPr>
+          <w:rFonts w:hint="default"/>
+        </w:rPr>
+        <w:t>bash Install/script/install_env_agent.sh</w:t>
+      </w:r>
+    </w:p>
+    <w:p>
+      <w:pPr>
+        <w:rPr>
+          <w:rFonts w:hint="default"/>
+        </w:rPr>
+      </w:pPr>
+    </w:p>
+    <w:p>
+      <w:pPr>
+        <w:rPr>
+          <w:rFonts w:hint="default"/>
+        </w:rPr>
+      </w:pPr>
+    </w:p>
+    <w:p>
+      <w:pPr>
+        <w:rPr>
+          <w:rFonts w:hint="default"/>
+        </w:rPr>
+      </w:pPr>
+      <w:r>
+        <w:rPr>
+          <w:rFonts w:hint="default"/>
+        </w:rPr>
+        <w:t>You have finished installing the minimal requirements, you can now notify the administrator that you are ready and send him your Fully Qualified Domain Name (Ex : ns375465.ip-94-23-35.eu)</w:t>
+      </w:r>
     </w:p>
     <w:sectPr>
       <w:footerReference r:id="rId5" w:type="first"/>
@@ -946,6 +1655,34 @@
 </w:hdr>
 </file>
 
+<file path=word/numbering.xml><?xml version="1.0" encoding="utf-8"?>
+<w:numbering xmlns:wpc="http://schemas.microsoft.com/office/word/2010/wordprocessingCanvas" xmlns:mc="http://schemas.openxmlformats.org/markup-compatibility/2006" xmlns:o="urn:schemas-microsoft-com:office:office" xmlns:r="http://schemas.openxmlformats.org/officeDocument/2006/relationships" xmlns:m="http://schemas.openxmlformats.org/officeDocument/2006/math" xmlns:v="urn:schemas-microsoft-com:vml" xmlns:wp14="http://schemas.microsoft.com/office/word/2010/wordprocessingDrawing" xmlns:wp="http://schemas.openxmlformats.org/drawingml/2006/wordprocessingDrawing" xmlns:w10="urn:schemas-microsoft-com:office:word" xmlns:w="http://schemas.openxmlformats.org/wordprocessingml/2006/main" xmlns:w14="http://schemas.microsoft.com/office/word/2010/wordml" xmlns:wpg="http://schemas.microsoft.com/office/word/2010/wordprocessingGroup" xmlns:wpi="http://schemas.microsoft.com/office/word/2010/wordprocessingInk" xmlns:wne="http://schemas.microsoft.com/office/word/2006/wordml" xmlns:wps="http://schemas.microsoft.com/office/word/2010/wordprocessingShape" mc:Ignorable="w14 wp14">
+  <w:abstractNum w:abstractNumId="1539701661">
+    <w:nsid w:val="5BC5FB9D"/>
+    <w:multiLevelType w:val="singleLevel"/>
+    <w:tmpl w:val="5BC5FB9D"/>
+    <w:lvl w:ilvl="0" w:tentative="1">
+      <w:start w:val="1"/>
+      <w:numFmt w:val="bullet"/>
+      <w:lvlText w:val=""/>
+      <w:lvlJc w:val="left"/>
+      <w:pPr>
+        <w:tabs>
+          <w:tab w:val="left" w:pos="420"/>
+        </w:tabs>
+        <w:ind w:left="420" w:leftChars="0" w:hanging="420" w:firstLineChars="0"/>
+      </w:pPr>
+      <w:rPr>
+        <w:rFonts w:hint="default" w:ascii="Wingdings" w:hAnsi="Wingdings"/>
+      </w:rPr>
+    </w:lvl>
+  </w:abstractNum>
+  <w:num w:numId="1">
+    <w:abstractNumId w:val="1539701661"/>
+  </w:num>
+</w:numbering>
+</file>
+
 <file path=word/styles.xml><?xml version="1.0" encoding="utf-8"?>
 <w:styles xmlns:mc="http://schemas.openxmlformats.org/markup-compatibility/2006" xmlns:o="urn:schemas-microsoft-com:office:office" xmlns:r="http://schemas.openxmlformats.org/officeDocument/2006/relationships" xmlns:m="http://schemas.openxmlformats.org/officeDocument/2006/math" xmlns:v="urn:schemas-microsoft-com:vml" xmlns:w="http://schemas.openxmlformats.org/wordprocessingml/2006/main" xmlns:w14="http://schemas.microsoft.com/office/word/2010/wordml" xmlns:w10="urn:schemas-microsoft-com:office:word" xmlns:sl="http://schemas.openxmlformats.org/schemaLibrary/2006/main" mc:Ignorable="w14">
   <w:docDefaults>

</xml_diff>